<commit_message>
Fixed Marginal Variance calcs!!!
</commit_message>
<xml_diff>
--- a/manuscript/Methods_V2-0.docx
+++ b/manuscript/Methods_V2-0.docx
@@ -2,6 +2,33 @@
 <file path=word/document.xml><?xml version="1.0" encoding="utf-8"?>
 <w:document xmlns:wpc="http://schemas.microsoft.com/office/word/2010/wordprocessingCanvas" xmlns:cx="http://schemas.microsoft.com/office/drawing/2014/chartex" xmlns:cx1="http://schemas.microsoft.com/office/drawing/2015/9/8/chartex" xmlns:cx2="http://schemas.microsoft.com/office/drawing/2015/10/21/chartex" xmlns:cx3="http://schemas.microsoft.com/office/drawing/2016/5/9/chartex" xmlns:cx4="http://schemas.microsoft.com/office/drawing/2016/5/10/chartex" xmlns:cx5="http://schemas.microsoft.com/office/drawing/2016/5/11/chartex" xmlns:cx6="http://schemas.microsoft.com/office/drawing/2016/5/12/chartex" xmlns:cx7="http://schemas.microsoft.com/office/drawing/2016/5/13/chartex" xmlns:cx8="http://schemas.microsoft.com/office/drawing/2016/5/14/chartex" xmlns:mc="http://schemas.openxmlformats.org/markup-compatibility/2006" xmlns:aink="http://schemas.microsoft.com/office/drawing/2016/ink" xmlns:am3d="http://schemas.microsoft.com/office/drawing/2017/model3d" xmlns:o="urn:schemas-microsoft-com:office:office" xmlns:oel="http://schemas.microsoft.com/office/2019/extlst" xmlns:r="http://schemas.openxmlformats.org/officeDocument/2006/relationships" xmlns:m="http://schemas.openxmlformats.org/officeDocument/2006/math" xmlns:v="urn:schemas-microsoft-com:vml" xmlns:wp14="http://schemas.microsoft.com/office/word/2010/wordprocessingDrawing" xmlns:wp="http://schemas.openxmlformats.org/drawingml/2006/wordprocessingDrawing" xmlns:w10="urn:schemas-microsoft-com:office:word" xmlns:w="http://schemas.openxmlformats.org/wordprocessingml/2006/main" xmlns:w14="http://schemas.microsoft.com/office/word/2010/wordml" xmlns:w15="http://schemas.microsoft.com/office/word/2012/wordml" xmlns:w16cex="http://schemas.microsoft.com/office/word/2018/wordml/cex" xmlns:w16cid="http://schemas.microsoft.com/office/word/2016/wordml/cid" xmlns:w16="http://schemas.microsoft.com/office/word/2018/wordml" xmlns:w16sdtdh="http://schemas.microsoft.com/office/word/2020/wordml/sdtdatahash" xmlns:w16se="http://schemas.microsoft.com/office/word/2015/wordml/symex" xmlns:wpg="http://schemas.microsoft.com/office/word/2010/wordprocessingGroup" xmlns:wpi="http://schemas.microsoft.com/office/word/2010/wordprocessingInk" xmlns:wne="http://schemas.microsoft.com/office/word/2006/wordml" xmlns:wps="http://schemas.microsoft.com/office/word/2010/wordprocessingShape" mc:Ignorable="w14 w15 w16se w16cid w16 w16cex w16sdtdh wp14">
   <w:body>
+    <w:p>
+      <w:pPr>
+        <w:rPr>
+          <w:rFonts w:ascii="Times New Roman" w:hAnsi="Times New Roman" w:cs="Times New Roman"/>
+          <w:sz w:val="24"/>
+          <w:szCs w:val="24"/>
+        </w:rPr>
+      </w:pPr>
+    </w:p>
+    <w:p>
+      <w:pPr>
+        <w:rPr>
+          <w:rFonts w:ascii="Times New Roman" w:hAnsi="Times New Roman" w:cs="Times New Roman"/>
+          <w:sz w:val="24"/>
+          <w:szCs w:val="24"/>
+        </w:rPr>
+      </w:pPr>
+    </w:p>
+    <w:p>
+      <w:pPr>
+        <w:rPr>
+          <w:rFonts w:ascii="Times New Roman" w:hAnsi="Times New Roman" w:cs="Times New Roman"/>
+          <w:sz w:val="24"/>
+          <w:szCs w:val="24"/>
+        </w:rPr>
+      </w:pPr>
+    </w:p>
     <w:p>
       <w:pPr>
         <w:rPr>
@@ -504,25 +531,7 @@
           <w:sz w:val="24"/>
           <w:szCs w:val="24"/>
         </w:rPr>
-        <w:t xml:space="preserve">To do so, we take inspiration from Simultaneous Autoregressive (SAR) processes in spatial statistics (Ver </w:t>
-      </w:r>
-      <w:proofErr w:type="spellStart"/>
-      <w:r>
-        <w:rPr>
-          <w:rFonts w:ascii="Times New Roman" w:hAnsi="Times New Roman" w:cs="Times New Roman"/>
-          <w:sz w:val="24"/>
-          <w:szCs w:val="24"/>
-        </w:rPr>
-        <w:t>Hoef</w:t>
-      </w:r>
-      <w:proofErr w:type="spellEnd"/>
-      <w:r>
-        <w:rPr>
-          <w:rFonts w:ascii="Times New Roman" w:hAnsi="Times New Roman" w:cs="Times New Roman"/>
-          <w:sz w:val="24"/>
-          <w:szCs w:val="24"/>
-        </w:rPr>
-        <w:t xml:space="preserve"> et al. 2018).  Specifically, we construct a square matrix </w:t>
+        <w:t xml:space="preserve">To do so, we take inspiration from Simultaneous Autoregressive (SAR) processes in spatial statistics (Ver Hoef et al. 2018).  Specifically, we construct a square matrix </w:t>
       </w:r>
       <m:oMath>
         <m:r>
@@ -2223,23 +2232,13 @@
         </w:rPr>
         <w:t xml:space="preserve"> </w:t>
       </w:r>
-      <w:proofErr w:type="gramStart"/>
-      <w:r>
-        <w:rPr>
-          <w:rFonts w:ascii="Times New Roman" w:hAnsi="Times New Roman" w:cs="Times New Roman"/>
-          <w:sz w:val="24"/>
-          <w:szCs w:val="24"/>
-        </w:rPr>
-        <w:t>is</w:t>
-      </w:r>
-      <w:proofErr w:type="gramEnd"/>
-      <w:r>
-        <w:rPr>
-          <w:rFonts w:ascii="Times New Roman" w:hAnsi="Times New Roman" w:cs="Times New Roman"/>
-          <w:sz w:val="24"/>
-          <w:szCs w:val="24"/>
-        </w:rPr>
-        <w:t xml:space="preserve"> an identity matrix, and </w:t>
+      <w:r>
+        <w:rPr>
+          <w:rFonts w:ascii="Times New Roman" w:hAnsi="Times New Roman" w:cs="Times New Roman"/>
+          <w:sz w:val="24"/>
+          <w:szCs w:val="24"/>
+        </w:rPr>
+        <w:t xml:space="preserve">is an identity matrix, and </w:t>
       </w:r>
       <m:oMath>
         <m:r>
@@ -2452,6 +2451,7 @@
           <w:sz w:val="24"/>
           <w:szCs w:val="24"/>
         </w:rPr>
+        <w:lastRenderedPageBreak/>
         <w:t xml:space="preserve">We note two alternative ways to specify </w:t>
       </w:r>
       <m:oMath>
@@ -2687,17 +2687,7 @@
           <w:sz w:val="24"/>
           <w:szCs w:val="24"/>
         </w:rPr>
-        <w:t xml:space="preserve"> conditional upon previous ages and years.  This construction then results in a heteroskedastic (and potentially </w:t>
-      </w:r>
-      <w:r>
-        <w:rPr>
-          <w:rFonts w:ascii="Times New Roman" w:hAnsi="Times New Roman" w:cs="Times New Roman"/>
-          <w:color w:val="000000"/>
-          <w:sz w:val="24"/>
-          <w:szCs w:val="24"/>
-        </w:rPr>
-        <w:lastRenderedPageBreak/>
-        <w:t xml:space="preserve">nonstationary) process, i.e., where </w:t>
+        <w:t xml:space="preserve"> conditional upon previous ages and years.  This construction then results in a heteroskedastic (and potentially nonstationary) process, i.e., where </w:t>
       </w:r>
       <m:oMath>
         <m:r>
@@ -2738,9 +2728,8 @@
           <w:sz w:val="24"/>
           <w:szCs w:val="24"/>
         </w:rPr>
-        <w:t xml:space="preserve"> varies among ages and </w:t>
-      </w:r>
-      <w:proofErr w:type="gramStart"/>
+        <w:t xml:space="preserve"> varies among ages and years, but has the benefit that there are no restrictions on partial </w:t>
+      </w:r>
       <w:r>
         <w:rPr>
           <w:rFonts w:ascii="Times New Roman" w:hAnsi="Times New Roman" w:cs="Times New Roman"/>
@@ -2748,9 +2737,8 @@
           <w:sz w:val="24"/>
           <w:szCs w:val="24"/>
         </w:rPr>
-        <w:t>years, but</w:t>
-      </w:r>
-      <w:proofErr w:type="gramEnd"/>
+        <w:t>correlations</w:t>
+      </w:r>
       <w:r>
         <w:rPr>
           <w:rFonts w:ascii="Times New Roman" w:hAnsi="Times New Roman" w:cs="Times New Roman"/>
@@ -2758,7 +2746,7 @@
           <w:sz w:val="24"/>
           <w:szCs w:val="24"/>
         </w:rPr>
-        <w:t xml:space="preserve"> has the benefit that there are no restrictions on partial effects </w:t>
+        <w:t xml:space="preserve"> </w:t>
       </w:r>
       <m:oMath>
         <m:r>

</xml_diff>